<commit_message>
Edición mapa y guía MA_08_08_CO
Edición de mapa conceptual y guía didáctica del tema MA_08_08_CO
</commit_message>
<xml_diff>
--- a/fuentes/contenidos/grado08/guion08/MA_08_08_CO_GUIA_DIDACTICA.docx
+++ b/fuentes/contenidos/grado08/guion08/MA_08_08_CO_GUIA_DIDACTICA.docx
@@ -9,8 +9,6 @@
           <w:b/>
         </w:rPr>
       </w:pPr>
-      <w:bookmarkStart w:id="0" w:name="_GoBack"/>
-      <w:bookmarkEnd w:id="0"/>
       <w:r>
         <w:rPr>
           <w:b/>
@@ -40,22 +38,60 @@
       <w:pPr>
         <w:spacing w:after="0"/>
         <w:jc w:val="both"/>
-      </w:pPr>
-      <w:r>
-        <w:rPr>
-          <w:b/>
-        </w:rPr>
-        <w:t>Pensamiento:</w:t>
-      </w:r>
-      <w:r>
-        <w:t xml:space="preserve"> </w:t>
-      </w:r>
-      <w:r>
-        <w:t>Geométrico y sistemas geométricos</w:t>
-      </w:r>
-    </w:p>
-    <w:p>
-      <w:pPr>
+        <w:rPr>
+          <w:b/>
+        </w:rPr>
+      </w:pPr>
+    </w:p>
+    <w:p>
+      <w:pPr>
+        <w:spacing w:after="0"/>
+        <w:jc w:val="both"/>
+        <w:rPr>
+          <w:b/>
+        </w:rPr>
+      </w:pPr>
+      <w:r>
+        <w:rPr>
+          <w:b/>
+        </w:rPr>
+        <w:t>Objetivo</w:t>
+      </w:r>
+    </w:p>
+    <w:p>
+      <w:pPr>
+        <w:spacing w:after="0"/>
+        <w:jc w:val="both"/>
+        <w:rPr>
+          <w:b/>
+        </w:rPr>
+      </w:pPr>
+      <w:r>
+        <w:rPr>
+          <w:b/>
+        </w:rPr>
+        <w:t xml:space="preserve">Pensamiento </w:t>
+      </w:r>
+      <w:r>
+        <w:rPr>
+          <w:b/>
+        </w:rPr>
+        <w:t>espacial</w:t>
+      </w:r>
+      <w:r>
+        <w:rPr>
+          <w:b/>
+        </w:rPr>
+        <w:t xml:space="preserve"> y sistemas geométricos</w:t>
+      </w:r>
+    </w:p>
+    <w:p>
+      <w:pPr>
+        <w:pStyle w:val="Prrafodelista"/>
+        <w:numPr>
+          <w:ilvl w:val="0"/>
+          <w:numId w:val="2"/>
+        </w:numPr>
         <w:autoSpaceDE w:val="0"/>
         <w:autoSpaceDN w:val="0"/>
         <w:adjustRightInd w:val="0"/>
@@ -66,15 +102,6 @@
       </w:pPr>
       <w:r>
         <w:rPr>
-          <w:b/>
-        </w:rPr>
-        <w:t>Estándar</w:t>
-      </w:r>
-      <w:r>
-        <w:t xml:space="preserve">: </w:t>
-      </w:r>
-      <w:r>
-        <w:rPr>
           <w:rFonts w:eastAsia="Microsoft JhengHei Light" w:cs="Microsoft JhengHei Light"/>
         </w:rPr>
         <w:t>Reconozco y contrasto propiedades y relaciones utilizadas en la demostración de teoremas básicos.</w:t>
@@ -82,6 +109,11 @@
     </w:p>
     <w:p>
       <w:pPr>
+        <w:pStyle w:val="Prrafodelista"/>
+        <w:numPr>
+          <w:ilvl w:val="0"/>
+          <w:numId w:val="2"/>
+        </w:numPr>
         <w:autoSpaceDE w:val="0"/>
         <w:autoSpaceDN w:val="0"/>
         <w:adjustRightInd w:val="0"/>
@@ -90,50 +122,28 @@
           <w:rFonts w:cstheme="minorHAnsi"/>
         </w:rPr>
       </w:pPr>
-    </w:p>
-    <w:p>
-      <w:pPr>
+      <w:r>
+        <w:rPr>
+          <w:rFonts w:eastAsia="Microsoft JhengHei Light" w:cs="Microsoft JhengHei Light"/>
+        </w:rPr>
+        <w:t>Uso representaciones geométricas para resolver y formular problemas en las matemáticas y en otras disciplinas.</w:t>
+      </w:r>
+    </w:p>
+    <w:p>
+      <w:pPr>
+        <w:pStyle w:val="Prrafodelista"/>
+        <w:numPr>
+          <w:ilvl w:val="0"/>
+          <w:numId w:val="2"/>
+        </w:numPr>
         <w:autoSpaceDE w:val="0"/>
         <w:autoSpaceDN w:val="0"/>
         <w:adjustRightInd w:val="0"/>
         <w:spacing w:after="0" w:line="240" w:lineRule="auto"/>
-        <w:jc w:val="both"/>
         <w:rPr>
           <w:rFonts w:cstheme="minorHAnsi"/>
         </w:rPr>
       </w:pPr>
-      <w:r>
-        <w:rPr>
-          <w:rFonts w:cstheme="minorHAnsi"/>
-          <w:b/>
-        </w:rPr>
-        <w:t xml:space="preserve">Competencias </w:t>
-      </w:r>
-      <w:r>
-        <w:rPr>
-          <w:rFonts w:cstheme="minorHAnsi"/>
-          <w:b/>
-        </w:rPr>
-        <w:t>generales</w:t>
-      </w:r>
-      <w:r>
-        <w:rPr>
-          <w:rFonts w:cstheme="minorHAnsi"/>
-        </w:rPr>
-        <w:t>: Interpretación,</w:t>
-      </w:r>
-      <w:r>
-        <w:rPr>
-          <w:rFonts w:cstheme="minorHAnsi"/>
-        </w:rPr>
-        <w:t xml:space="preserve"> argumentación </w:t>
-      </w:r>
-      <w:r>
-        <w:rPr>
-          <w:rFonts w:cstheme="minorHAnsi"/>
-        </w:rPr>
-        <w:t>y proposición</w:t>
-      </w:r>
     </w:p>
     <w:p>
       <w:pPr>
@@ -141,36 +151,10 @@
         <w:autoSpaceDN w:val="0"/>
         <w:adjustRightInd w:val="0"/>
         <w:spacing w:after="0" w:line="240" w:lineRule="auto"/>
-        <w:jc w:val="both"/>
         <w:rPr>
           <w:rFonts w:cstheme="minorHAnsi"/>
         </w:rPr>
       </w:pPr>
-      <w:r>
-        <w:rPr>
-          <w:rFonts w:cstheme="minorHAnsi"/>
-          <w:b/>
-        </w:rPr>
-        <w:t>Procesos generales</w:t>
-      </w:r>
-      <w:r>
-        <w:rPr>
-          <w:rFonts w:cstheme="minorHAnsi"/>
-        </w:rPr>
-        <w:t>: Comunicación</w:t>
-      </w:r>
-      <w:r>
-        <w:rPr>
-          <w:rFonts w:cstheme="minorHAnsi"/>
-        </w:rPr>
-        <w:t xml:space="preserve">, modelación, </w:t>
-      </w:r>
-      <w:r>
-        <w:rPr>
-          <w:rFonts w:cstheme="minorHAnsi"/>
-        </w:rPr>
-        <w:t>solución de problemas</w:t>
-      </w:r>
     </w:p>
     <w:p>
       <w:pPr>
@@ -195,7 +179,7 @@
         <w:rPr>
           <w:b/>
         </w:rPr>
-        <w:t>Competencias matemáticas:</w:t>
+        <w:t>Objetivos competenciales</w:t>
       </w:r>
     </w:p>
     <w:p>
@@ -227,13 +211,19 @@
         <w:jc w:val="both"/>
       </w:pPr>
       <w:r>
-        <w:t>demuestra</w:t>
+        <w:t>D</w:t>
+      </w:r>
+      <w:r>
+        <w:t>emuestra</w:t>
       </w:r>
       <w:r>
         <w:t xml:space="preserve"> adecuadamente </w:t>
       </w:r>
       <w:r>
         <w:t>teoremas simples de la geometría plana</w:t>
+      </w:r>
+      <w:r>
+        <w:t>.</w:t>
       </w:r>
     </w:p>
     <w:p>
@@ -246,7 +236,10 @@
         <w:jc w:val="both"/>
       </w:pPr>
       <w:r>
-        <w:t xml:space="preserve">Establece conjeturas y las demuestra o las refuta mediante un contraejemplo </w:t>
+        <w:t>Establece conjeturas y las demuestra o las r</w:t>
+      </w:r>
+      <w:r>
+        <w:t>efuta mediante un contraejemplo.</w:t>
       </w:r>
     </w:p>
     <w:p>
@@ -274,7 +267,19 @@
         <w:jc w:val="both"/>
       </w:pPr>
       <w:r>
-        <w:t xml:space="preserve">En esta unidad se hacen explícitos dos tipos de razonamiento matemático, </w:t>
+        <w:t>En est</w:t>
+      </w:r>
+      <w:r>
+        <w:t>e</w:t>
+      </w:r>
+      <w:r>
+        <w:t xml:space="preserve"> </w:t>
+      </w:r>
+      <w:r>
+        <w:t xml:space="preserve">tema </w:t>
+      </w:r>
+      <w:r>
+        <w:t xml:space="preserve">se hacen explícitos dos tipos de razonamiento matemático, </w:t>
       </w:r>
       <w:r>
         <w:rPr>
@@ -292,15 +297,51 @@
         <w:t>deductivo</w:t>
       </w:r>
       <w:r>
-        <w:t xml:space="preserve"> para introducir al estudiante en un estudio formal de las matemáticas. En la unidad la argumentación y la proposición juegan un papel trascendente por tanto se sugiere iniciar el tema con secuencias geométricas mediante las cuales el estudiante observe y complete algunos ejemplos particulares para que establezca sus propias conjeturas y así pueda generalizar una situación particular. Se debe apoyar en los recursos que se proponen para tal fin para que sean desarrollador por el estudiante en forma individual y posteriormente se expongan y compartan con todo el grupo de los estudiantes.  </w:t>
-      </w:r>
-    </w:p>
-    <w:p>
-      <w:pPr>
-        <w:jc w:val="both"/>
-      </w:pPr>
-      <w:r>
-        <w:t xml:space="preserve">Luego se debe iniciar la segunda parte de la unidad y es la formalización de las conjeturas a través de un proceso deductivo, para lo cual el profesor debe exponer los diferentes métodos de demostración mediante ejemplos sencillos y establecer convenios con los estudiantes sobre conceptos y axiomas que se deben asumir como verdaderos para poder usarlos en el desarrollo de una demostración. Las demostraciones que se proponen en la unidad son de tipo geométrico que se validan a través de conceptos vistos en cursos anteriores. </w:t>
+        <w:t xml:space="preserve"> para introducir al estudiante en un estudio formal </w:t>
+      </w:r>
+      <w:r>
+        <w:t>de las matemáticas.</w:t>
+      </w:r>
+      <w:r>
+        <w:t xml:space="preserve"> </w:t>
+      </w:r>
+      <w:r>
+        <w:t>L</w:t>
+      </w:r>
+      <w:r>
+        <w:t>a argumentación y la proposic</w:t>
+      </w:r>
+      <w:r>
+        <w:t>ión juegan un papel trascendental</w:t>
+      </w:r>
+      <w:r>
+        <w:t xml:space="preserve"> por tanto se sugiere iniciar el tema con secuencias geométricas mediante las cuales el estudiante observe y complete algunos ejemplos particulares para que establezca sus propias conjeturas y así pueda generalizar una situación particular. Se debe apoyar en los recursos que se proponen para tal fin para que sean desarrollado</w:t>
+      </w:r>
+      <w:r>
+        <w:t>s</w:t>
+      </w:r>
+      <w:r>
+        <w:t xml:space="preserve"> por el estudiante en forma individual y posteriormente se expongan y compartan con todo el grupo de los estudiantes.  </w:t>
+      </w:r>
+    </w:p>
+    <w:p>
+      <w:pPr>
+        <w:jc w:val="both"/>
+      </w:pPr>
+      <w:r>
+        <w:t>Luego se debe iniciar la segunda parte de</w:t>
+      </w:r>
+      <w:r>
+        <w:t>l tema</w:t>
+      </w:r>
+      <w:r>
+        <w:t xml:space="preserve"> y es la formalización de las conjeturas a través de un proceso deductivo, para lo cual el </w:t>
+      </w:r>
+      <w:r>
+        <w:t>docente</w:t>
+      </w:r>
+      <w:r>
+        <w:t xml:space="preserve"> debe exponer los diferentes métodos de demostración mediante ejemplos sencillos y establecer convenios con los estudiantes sobre conceptos y axiomas que se deben asumir como verdaderos para poder usarlos en el desarrollo de una demostración. Las demostraciones que se proponen en la unidad son de tipo geométrico que se validan a través de conceptos vistos en cursos anteriores. </w:t>
       </w:r>
     </w:p>
     <w:p>
@@ -356,15 +397,19 @@
         <w:jc w:val="both"/>
       </w:pPr>
       <w:r>
-        <w:t>Los elementos que se trabajan en esta unidad para construir y demostrar son principio básicos de la geometría, como la construcción de rectas paralelas y perpendiculares, los ángulos que se forman entre las rectas paralelas cuando las corta una transversal y los ángulo de las rectas paralelas, construcciones como mediatriz, bisectriz entre otras.</w:t>
-      </w:r>
-    </w:p>
-    <w:p>
-      <w:pPr>
-        <w:jc w:val="both"/>
-      </w:pPr>
-      <w:r>
-        <w:t>Para fortalecer los procesos inductivos y deductivos se propone como tema de estudio el comportamiento de los ángulos internos de un polígono regular y el resultado de su suma.</w:t>
+        <w:t>Los elementos que se trabajan en esta unidad para construir y demostrar son principio</w:t>
+      </w:r>
+      <w:r>
+        <w:t>s</w:t>
+      </w:r>
+      <w:r>
+        <w:t xml:space="preserve"> básicos de la geometría, como la construcción de rectas paralelas y perpendiculares, los ángulos que se forman entre las rectas paralelas cuando las corta una transversal y los ángulo</w:t>
+      </w:r>
+      <w:r>
+        <w:t>s</w:t>
+      </w:r>
+      <w:r>
+        <w:t xml:space="preserve"> de las rectas paralelas, construcciones como mediatriz, bisectriz entre otras.</w:t>
       </w:r>
     </w:p>
     <w:p>
@@ -373,21 +418,44 @@
       </w:pPr>
       <w:r>
         <w:lastRenderedPageBreak/>
-        <w:t xml:space="preserve">En cada unidad del tema debe realizar una autoevaluación apoyada en el recurso de consolidación para resolver las posibles dudas que aún se presenten en los estudiantes. </w:t>
-      </w:r>
-    </w:p>
-    <w:p/>
-    <w:p>
-      <w:r>
-        <w:t xml:space="preserve">  </w:t>
-      </w:r>
-    </w:p>
-    <w:p>
-      <w:r>
-        <w:t xml:space="preserve">     </w:t>
-      </w:r>
-    </w:p>
-    <w:p/>
+        <w:t>Para fortalecer los procesos inductivos y deductivos se propone como tema de estudio el comportamiento de los ángulos internos de un polígono r</w:t>
+      </w:r>
+      <w:r>
+        <w:t xml:space="preserve">egular y el resultado de su </w:t>
+      </w:r>
+      <w:proofErr w:type="spellStart"/>
+      <w:r>
+        <w:t>adición</w:t>
+      </w:r>
+      <w:proofErr w:type="spellEnd"/>
+      <w:r>
+        <w:t>.</w:t>
+      </w:r>
+    </w:p>
+    <w:p>
+      <w:pPr>
+        <w:jc w:val="both"/>
+      </w:pPr>
+      <w:r>
+        <w:t>E</w:t>
+      </w:r>
+      <w:r>
+        <w:t xml:space="preserve">s importante </w:t>
+      </w:r>
+      <w:r>
+        <w:t xml:space="preserve">realizar una autoevaluación apoyada en </w:t>
+      </w:r>
+      <w:r>
+        <w:t>los recursos</w:t>
+      </w:r>
+      <w:r>
+        <w:t xml:space="preserve"> de consolidación para resolver las posibles dudas que aún se presenten en los estudiantes. </w:t>
+      </w:r>
+    </w:p>
+    <w:p>
+      <w:bookmarkStart w:id="0" w:name="_GoBack"/>
+      <w:bookmarkEnd w:id="0"/>
+    </w:p>
     <w:sectPr>
       <w:pgSz w:w="12240" w:h="15840"/>
       <w:pgMar w:top="1417" w:right="1701" w:bottom="1417" w:left="1701" w:header="708" w:footer="708" w:gutter="0"/>
@@ -401,6 +469,119 @@
 <file path=word/numbering.xml><?xml version="1.0" encoding="utf-8"?>
 <w:numbering xmlns:wpc="http://schemas.microsoft.com/office/word/2010/wordprocessingCanvas" xmlns:mc="http://schemas.openxmlformats.org/markup-compatibility/2006" xmlns:o="urn:schemas-microsoft-com:office:office" xmlns:r="http://schemas.openxmlformats.org/officeDocument/2006/relationships" xmlns:m="http://schemas.openxmlformats.org/officeDocument/2006/math" xmlns:v="urn:schemas-microsoft-com:vml" xmlns:wp14="http://schemas.microsoft.com/office/word/2010/wordprocessingDrawing" xmlns:wp="http://schemas.openxmlformats.org/drawingml/2006/wordprocessingDrawing" xmlns:w10="urn:schemas-microsoft-com:office:word" xmlns:w="http://schemas.openxmlformats.org/wordprocessingml/2006/main" xmlns:w14="http://schemas.microsoft.com/office/word/2010/wordml" xmlns:w15="http://schemas.microsoft.com/office/word/2012/wordml" xmlns:wpg="http://schemas.microsoft.com/office/word/2010/wordprocessingGroup" xmlns:wpi="http://schemas.microsoft.com/office/word/2010/wordprocessingInk" xmlns:wne="http://schemas.microsoft.com/office/word/2006/wordml" xmlns:wps="http://schemas.microsoft.com/office/word/2010/wordprocessingShape" mc:Ignorable="w14 w15 wp14">
   <w:abstractNum w:abstractNumId="0">
+    <w:nsid w:val="52E72231"/>
+    <w:multiLevelType w:val="hybridMultilevel"/>
+    <w:tmpl w:val="E2241CF4"/>
+    <w:lvl w:ilvl="0" w:tplc="240A0001">
+      <w:start w:val="1"/>
+      <w:numFmt w:val="bullet"/>
+      <w:lvlText w:val=""/>
+      <w:lvlJc w:val="left"/>
+      <w:pPr>
+        <w:ind w:left="720" w:hanging="360"/>
+      </w:pPr>
+      <w:rPr>
+        <w:rFonts w:ascii="Symbol" w:hAnsi="Symbol" w:hint="default"/>
+      </w:rPr>
+    </w:lvl>
+    <w:lvl w:ilvl="1" w:tplc="240A0003" w:tentative="1">
+      <w:start w:val="1"/>
+      <w:numFmt w:val="bullet"/>
+      <w:lvlText w:val="o"/>
+      <w:lvlJc w:val="left"/>
+      <w:pPr>
+        <w:ind w:left="1440" w:hanging="360"/>
+      </w:pPr>
+      <w:rPr>
+        <w:rFonts w:ascii="Courier New" w:hAnsi="Courier New" w:cs="Courier New" w:hint="default"/>
+      </w:rPr>
+    </w:lvl>
+    <w:lvl w:ilvl="2" w:tplc="240A0005" w:tentative="1">
+      <w:start w:val="1"/>
+      <w:numFmt w:val="bullet"/>
+      <w:lvlText w:val=""/>
+      <w:lvlJc w:val="left"/>
+      <w:pPr>
+        <w:ind w:left="2160" w:hanging="360"/>
+      </w:pPr>
+      <w:rPr>
+        <w:rFonts w:ascii="Wingdings" w:hAnsi="Wingdings" w:hint="default"/>
+      </w:rPr>
+    </w:lvl>
+    <w:lvl w:ilvl="3" w:tplc="240A0001" w:tentative="1">
+      <w:start w:val="1"/>
+      <w:numFmt w:val="bullet"/>
+      <w:lvlText w:val=""/>
+      <w:lvlJc w:val="left"/>
+      <w:pPr>
+        <w:ind w:left="2880" w:hanging="360"/>
+      </w:pPr>
+      <w:rPr>
+        <w:rFonts w:ascii="Symbol" w:hAnsi="Symbol" w:hint="default"/>
+      </w:rPr>
+    </w:lvl>
+    <w:lvl w:ilvl="4" w:tplc="240A0003" w:tentative="1">
+      <w:start w:val="1"/>
+      <w:numFmt w:val="bullet"/>
+      <w:lvlText w:val="o"/>
+      <w:lvlJc w:val="left"/>
+      <w:pPr>
+        <w:ind w:left="3600" w:hanging="360"/>
+      </w:pPr>
+      <w:rPr>
+        <w:rFonts w:ascii="Courier New" w:hAnsi="Courier New" w:cs="Courier New" w:hint="default"/>
+      </w:rPr>
+    </w:lvl>
+    <w:lvl w:ilvl="5" w:tplc="240A0005" w:tentative="1">
+      <w:start w:val="1"/>
+      <w:numFmt w:val="bullet"/>
+      <w:lvlText w:val=""/>
+      <w:lvlJc w:val="left"/>
+      <w:pPr>
+        <w:ind w:left="4320" w:hanging="360"/>
+      </w:pPr>
+      <w:rPr>
+        <w:rFonts w:ascii="Wingdings" w:hAnsi="Wingdings" w:hint="default"/>
+      </w:rPr>
+    </w:lvl>
+    <w:lvl w:ilvl="6" w:tplc="240A0001" w:tentative="1">
+      <w:start w:val="1"/>
+      <w:numFmt w:val="bullet"/>
+      <w:lvlText w:val=""/>
+      <w:lvlJc w:val="left"/>
+      <w:pPr>
+        <w:ind w:left="5040" w:hanging="360"/>
+      </w:pPr>
+      <w:rPr>
+        <w:rFonts w:ascii="Symbol" w:hAnsi="Symbol" w:hint="default"/>
+      </w:rPr>
+    </w:lvl>
+    <w:lvl w:ilvl="7" w:tplc="240A0003" w:tentative="1">
+      <w:start w:val="1"/>
+      <w:numFmt w:val="bullet"/>
+      <w:lvlText w:val="o"/>
+      <w:lvlJc w:val="left"/>
+      <w:pPr>
+        <w:ind w:left="5760" w:hanging="360"/>
+      </w:pPr>
+      <w:rPr>
+        <w:rFonts w:ascii="Courier New" w:hAnsi="Courier New" w:cs="Courier New" w:hint="default"/>
+      </w:rPr>
+    </w:lvl>
+    <w:lvl w:ilvl="8" w:tplc="240A0005" w:tentative="1">
+      <w:start w:val="1"/>
+      <w:numFmt w:val="bullet"/>
+      <w:lvlText w:val=""/>
+      <w:lvlJc w:val="left"/>
+      <w:pPr>
+        <w:ind w:left="6480" w:hanging="360"/>
+      </w:pPr>
+      <w:rPr>
+        <w:rFonts w:ascii="Wingdings" w:hAnsi="Wingdings" w:hint="default"/>
+      </w:rPr>
+    </w:lvl>
+  </w:abstractNum>
+  <w:abstractNum w:abstractNumId="1">
     <w:nsid w:val="62EA06B6"/>
     <w:multiLevelType w:val="hybridMultilevel"/>
     <w:tmpl w:val="5F085258"/>
@@ -514,6 +695,9 @@
     </w:lvl>
   </w:abstractNum>
   <w:num w:numId="1">
+    <w:abstractNumId w:val="1"/>
+  </w:num>
+  <w:num w:numId="2">
     <w:abstractNumId w:val="0"/>
   </w:num>
 </w:numbering>

</xml_diff>